<commit_message>
Finished documentation of library. From now we will ignore the different types of intersections since our map only contains 4-way intersections. However, the code for handling T-intersections still exists even if we won't teach it to students.
</commit_message>
<xml_diff>
--- a/nxc_programs/Search and Rescue Library.docx
+++ b/nxc_programs/Search and Rescue Library.docx
@@ -73,31 +73,25 @@
     </w:p>
     <w:p>
       <w:pPr>
-        <w:rPr>
-          <w:rFonts w:ascii="Arial" w:hAnsi="Arial" w:cs="Arial"/>
-          <w:sz w:val="28"/>
-          <w:szCs w:val="28"/>
-        </w:rPr>
-      </w:pPr>
-      <w:proofErr w:type="gramStart"/>
-      <w:r>
-        <w:rPr>
-          <w:rFonts w:ascii="Arial" w:hAnsi="Arial" w:cs="Arial"/>
-          <w:b/>
-          <w:sz w:val="28"/>
-          <w:szCs w:val="28"/>
-        </w:rPr>
-        <w:t>StartLineFollow(</w:t>
-      </w:r>
-      <w:proofErr w:type="gramEnd"/>
-      <w:r>
-        <w:rPr>
-          <w:rFonts w:ascii="Arial" w:hAnsi="Arial" w:cs="Arial"/>
-          <w:b/>
-          <w:sz w:val="28"/>
-          <w:szCs w:val="28"/>
-        </w:rPr>
-        <w:t>)</w:t>
+        <w:pStyle w:val="ListParagraph"/>
+        <w:numPr>
+          <w:ilvl w:val="0"/>
+          <w:numId w:val="1"/>
+        </w:numPr>
+        <w:rPr>
+          <w:rFonts w:ascii="Arial" w:hAnsi="Arial" w:cs="Arial"/>
+          <w:sz w:val="28"/>
+          <w:szCs w:val="28"/>
+        </w:rPr>
+      </w:pPr>
+      <w:r>
+        <w:rPr>
+          <w:rFonts w:ascii="Arial" w:hAnsi="Arial" w:cs="Arial"/>
+          <w:b/>
+          <w:sz w:val="28"/>
+          <w:szCs w:val="28"/>
+        </w:rPr>
+        <w:t>StartLineFollow()</w:t>
       </w:r>
       <w:r>
         <w:rPr>
@@ -148,42 +142,38 @@
         </w:rPr>
         <w:t xml:space="preserve"> program.</w:t>
       </w:r>
+      <w:r>
+        <w:rPr>
+          <w:rFonts w:ascii="Arial" w:hAnsi="Arial" w:cs="Arial"/>
+          <w:sz w:val="28"/>
+          <w:szCs w:val="28"/>
+        </w:rPr>
+        <w:t xml:space="preserve"> None of the other methods in this program will work until this has been called.</w:t>
+      </w:r>
+      <w:bookmarkStart w:id="0" w:name="_GoBack"/>
+      <w:bookmarkEnd w:id="0"/>
     </w:p>
     <w:p>
       <w:pPr>
-        <w:rPr>
-          <w:rFonts w:ascii="Arial" w:hAnsi="Arial" w:cs="Arial"/>
-          <w:sz w:val="28"/>
-          <w:szCs w:val="28"/>
-        </w:rPr>
-      </w:pPr>
-      <w:r>
-        <w:rPr>
-          <w:rFonts w:ascii="Arial" w:hAnsi="Arial" w:cs="Arial"/>
-          <w:sz w:val="28"/>
-          <w:szCs w:val="28"/>
-        </w:rPr>
-        <w:br/>
-      </w:r>
-      <w:proofErr w:type="gramStart"/>
-      <w:r>
-        <w:rPr>
-          <w:rFonts w:ascii="Arial" w:hAnsi="Arial" w:cs="Arial"/>
-          <w:b/>
-          <w:sz w:val="28"/>
-          <w:szCs w:val="28"/>
-        </w:rPr>
-        <w:t>StopLineFollow(</w:t>
-      </w:r>
-      <w:proofErr w:type="gramEnd"/>
-      <w:r>
-        <w:rPr>
-          <w:rFonts w:ascii="Arial" w:hAnsi="Arial" w:cs="Arial"/>
-          <w:b/>
-          <w:sz w:val="28"/>
-          <w:szCs w:val="28"/>
-        </w:rPr>
-        <w:t>)</w:t>
+        <w:pStyle w:val="ListParagraph"/>
+        <w:numPr>
+          <w:ilvl w:val="0"/>
+          <w:numId w:val="1"/>
+        </w:numPr>
+        <w:rPr>
+          <w:rFonts w:ascii="Arial" w:hAnsi="Arial" w:cs="Arial"/>
+          <w:sz w:val="28"/>
+          <w:szCs w:val="28"/>
+        </w:rPr>
+      </w:pPr>
+      <w:r>
+        <w:rPr>
+          <w:rFonts w:ascii="Arial" w:hAnsi="Arial" w:cs="Arial"/>
+          <w:b/>
+          <w:sz w:val="28"/>
+          <w:szCs w:val="28"/>
+        </w:rPr>
+        <w:t>StopLineFollow()</w:t>
       </w:r>
       <w:r>
         <w:rPr>
@@ -205,375 +195,395 @@
     </w:p>
     <w:p>
       <w:pPr>
-        <w:rPr>
-          <w:rFonts w:ascii="Arial" w:hAnsi="Arial" w:cs="Arial"/>
-          <w:sz w:val="28"/>
-          <w:szCs w:val="28"/>
-        </w:rPr>
-      </w:pPr>
-      <w:r>
-        <w:rPr>
-          <w:rFonts w:ascii="Arial" w:hAnsi="Arial" w:cs="Arial"/>
-          <w:sz w:val="28"/>
-          <w:szCs w:val="28"/>
-        </w:rPr>
-        <w:br/>
-      </w:r>
-      <w:proofErr w:type="gramStart"/>
-      <w:r>
-        <w:rPr>
-          <w:rFonts w:ascii="Arial" w:hAnsi="Arial" w:cs="Arial"/>
-          <w:b/>
-          <w:sz w:val="28"/>
-          <w:szCs w:val="28"/>
-        </w:rPr>
-        <w:t>WaitUntilTurn(</w:t>
-      </w:r>
-      <w:proofErr w:type="gramEnd"/>
-      <w:r>
-        <w:rPr>
-          <w:rFonts w:ascii="Arial" w:hAnsi="Arial" w:cs="Arial"/>
-          <w:b/>
-          <w:sz w:val="28"/>
-          <w:szCs w:val="28"/>
-        </w:rPr>
-        <w:t>)</w:t>
-      </w:r>
-      <w:r>
-        <w:rPr>
-          <w:rFonts w:ascii="Arial" w:hAnsi="Arial" w:cs="Arial"/>
-          <w:b/>
-          <w:sz w:val="28"/>
-          <w:szCs w:val="28"/>
-        </w:rPr>
-        <w:t xml:space="preserve"> –</w:t>
-      </w:r>
-      <w:r>
-        <w:rPr>
-          <w:rFonts w:ascii="Arial" w:hAnsi="Arial" w:cs="Arial"/>
-          <w:sz w:val="28"/>
-          <w:szCs w:val="28"/>
-        </w:rPr>
-        <w:t xml:space="preserve"> </w:t>
-      </w:r>
-      <w:r>
-        <w:rPr>
-          <w:rFonts w:ascii="Arial" w:hAnsi="Arial" w:cs="Arial"/>
-          <w:sz w:val="28"/>
-          <w:szCs w:val="28"/>
-        </w:rPr>
-        <w:t>Before any other instructions can be carried out, a turn must be made.  Any code made after this statement will not be executed until the robot makes a turn.</w:t>
+        <w:pStyle w:val="ListParagraph"/>
+        <w:numPr>
+          <w:ilvl w:val="0"/>
+          <w:numId w:val="1"/>
+        </w:numPr>
+        <w:rPr>
+          <w:rFonts w:ascii="Arial" w:hAnsi="Arial" w:cs="Arial"/>
+          <w:sz w:val="28"/>
+          <w:szCs w:val="28"/>
+        </w:rPr>
+      </w:pPr>
+      <w:r>
+        <w:rPr>
+          <w:rFonts w:ascii="Arial" w:hAnsi="Arial" w:cs="Arial"/>
+          <w:b/>
+          <w:sz w:val="28"/>
+          <w:szCs w:val="28"/>
+        </w:rPr>
+        <w:t>TurnRight() –</w:t>
+      </w:r>
+      <w:r>
+        <w:rPr>
+          <w:rFonts w:ascii="Arial" w:hAnsi="Arial" w:cs="Arial"/>
+          <w:sz w:val="28"/>
+          <w:szCs w:val="28"/>
+        </w:rPr>
+        <w:t xml:space="preserve"> At the next intersection the robot will take the path going to the right.</w:t>
       </w:r>
     </w:p>
     <w:p>
       <w:pPr>
-        <w:rPr>
-          <w:rFonts w:ascii="Arial" w:hAnsi="Arial" w:cs="Arial"/>
-          <w:sz w:val="28"/>
-          <w:szCs w:val="28"/>
-        </w:rPr>
-      </w:pPr>
-      <w:r>
-        <w:rPr>
-          <w:rFonts w:ascii="Arial" w:hAnsi="Arial" w:cs="Arial"/>
-          <w:sz w:val="28"/>
-          <w:szCs w:val="28"/>
-        </w:rPr>
-        <w:br/>
-      </w:r>
-      <w:proofErr w:type="gramStart"/>
-      <w:r>
-        <w:rPr>
-          <w:rFonts w:ascii="Arial" w:hAnsi="Arial" w:cs="Arial"/>
-          <w:b/>
-          <w:sz w:val="28"/>
-          <w:szCs w:val="28"/>
-        </w:rPr>
-        <w:t>WaitUntilPress(</w:t>
-      </w:r>
-      <w:proofErr w:type="spellStart"/>
-      <w:proofErr w:type="gramEnd"/>
-      <w:r>
-        <w:rPr>
-          <w:rFonts w:ascii="Arial" w:hAnsi="Arial" w:cs="Arial"/>
-          <w:b/>
-          <w:sz w:val="28"/>
-          <w:szCs w:val="28"/>
-        </w:rPr>
-        <w:t>int</w:t>
-      </w:r>
-      <w:proofErr w:type="spellEnd"/>
-      <w:r>
-        <w:rPr>
-          <w:rFonts w:ascii="Arial" w:hAnsi="Arial" w:cs="Arial"/>
-          <w:b/>
-          <w:sz w:val="28"/>
-          <w:szCs w:val="28"/>
-        </w:rPr>
-        <w:t xml:space="preserve"> </w:t>
-      </w:r>
-      <w:proofErr w:type="spellStart"/>
-      <w:r>
-        <w:rPr>
-          <w:rFonts w:ascii="Arial" w:hAnsi="Arial" w:cs="Arial"/>
-          <w:b/>
-          <w:sz w:val="28"/>
-          <w:szCs w:val="28"/>
-        </w:rPr>
-        <w:t>sensorNumber</w:t>
-      </w:r>
-      <w:proofErr w:type="spellEnd"/>
-      <w:r>
-        <w:rPr>
-          <w:rFonts w:ascii="Arial" w:hAnsi="Arial" w:cs="Arial"/>
-          <w:b/>
-          <w:sz w:val="28"/>
-          <w:szCs w:val="28"/>
-        </w:rPr>
-        <w:t>)</w:t>
-      </w:r>
-      <w:r>
-        <w:rPr>
-          <w:rFonts w:ascii="Arial" w:hAnsi="Arial" w:cs="Arial"/>
-          <w:b/>
-          <w:sz w:val="28"/>
-          <w:szCs w:val="28"/>
-        </w:rPr>
-        <w:t xml:space="preserve"> –</w:t>
-      </w:r>
-      <w:r>
-        <w:rPr>
-          <w:rFonts w:ascii="Arial" w:hAnsi="Arial" w:cs="Arial"/>
-          <w:sz w:val="28"/>
-          <w:szCs w:val="28"/>
-        </w:rPr>
-        <w:t xml:space="preserve"> Before any other instructions can be carried out, the robot must bump into something. </w:t>
-      </w:r>
-      <w:r>
-        <w:rPr>
-          <w:rFonts w:ascii="Arial" w:hAnsi="Arial" w:cs="Arial"/>
-          <w:sz w:val="28"/>
-          <w:szCs w:val="28"/>
-        </w:rPr>
-        <w:t>Any code made after this statement will not be execu</w:t>
-      </w:r>
-      <w:r>
-        <w:rPr>
-          <w:rFonts w:ascii="Arial" w:hAnsi="Arial" w:cs="Arial"/>
-          <w:sz w:val="28"/>
-          <w:szCs w:val="28"/>
-        </w:rPr>
-        <w:t xml:space="preserve">ted until the robot touches </w:t>
-      </w:r>
-      <w:r>
-        <w:rPr>
-          <w:rFonts w:ascii="Arial" w:hAnsi="Arial" w:cs="Arial"/>
-          <w:sz w:val="28"/>
-          <w:szCs w:val="28"/>
-        </w:rPr>
-        <w:t>something. To</w:t>
-      </w:r>
-      <w:r>
-        <w:rPr>
-          <w:rFonts w:ascii="Arial" w:hAnsi="Arial" w:cs="Arial"/>
-          <w:sz w:val="28"/>
-          <w:szCs w:val="28"/>
-        </w:rPr>
-        <w:t xml:space="preserve"> use this method, you must pass it the number of the touch sensor attached to your robot. </w:t>
+        <w:pStyle w:val="ListParagraph"/>
+        <w:numPr>
+          <w:ilvl w:val="1"/>
+          <w:numId w:val="1"/>
+        </w:numPr>
+        <w:rPr>
+          <w:rFonts w:ascii="Arial" w:hAnsi="Arial" w:cs="Arial"/>
+          <w:sz w:val="28"/>
+          <w:szCs w:val="28"/>
+        </w:rPr>
+      </w:pPr>
+      <w:r>
+        <w:rPr>
+          <w:rFonts w:ascii="Arial" w:hAnsi="Arial" w:cs="Arial"/>
+          <w:b/>
+          <w:sz w:val="28"/>
+          <w:szCs w:val="28"/>
+        </w:rPr>
+        <w:t>TurnRightAndReturn()-</w:t>
+      </w:r>
+      <w:r>
+        <w:rPr>
+          <w:rFonts w:ascii="Arial" w:hAnsi="Arial" w:cs="Arial"/>
+          <w:sz w:val="28"/>
+          <w:szCs w:val="28"/>
+        </w:rPr>
+        <w:t xml:space="preserve"> Same as above, but the function returns immediately instead of waiting until the turn is made.</w:t>
       </w:r>
     </w:p>
     <w:p>
       <w:pPr>
-        <w:rPr>
-          <w:rFonts w:ascii="Arial" w:hAnsi="Arial" w:cs="Arial"/>
-          <w:sz w:val="28"/>
-          <w:szCs w:val="28"/>
-        </w:rPr>
-      </w:pPr>
-      <w:r>
-        <w:rPr>
-          <w:rFonts w:ascii="Arial" w:hAnsi="Arial" w:cs="Arial"/>
-          <w:sz w:val="28"/>
-          <w:szCs w:val="28"/>
-        </w:rPr>
-        <w:br/>
-      </w:r>
-      <w:proofErr w:type="gramStart"/>
-      <w:r>
-        <w:rPr>
-          <w:rFonts w:ascii="Arial" w:hAnsi="Arial" w:cs="Arial"/>
-          <w:b/>
-          <w:sz w:val="28"/>
-          <w:szCs w:val="28"/>
-        </w:rPr>
-        <w:t>TurnAround(</w:t>
-      </w:r>
-      <w:proofErr w:type="gramEnd"/>
-      <w:r>
-        <w:rPr>
-          <w:rFonts w:ascii="Arial" w:hAnsi="Arial" w:cs="Arial"/>
-          <w:b/>
-          <w:sz w:val="28"/>
-          <w:szCs w:val="28"/>
-        </w:rPr>
-        <w:t>)</w:t>
-      </w:r>
-      <w:r>
-        <w:rPr>
-          <w:rFonts w:ascii="Arial" w:hAnsi="Arial" w:cs="Arial"/>
-          <w:b/>
-          <w:sz w:val="28"/>
-          <w:szCs w:val="28"/>
-        </w:rPr>
-        <w:t xml:space="preserve"> –</w:t>
-      </w:r>
-      <w:r>
-        <w:rPr>
-          <w:rFonts w:ascii="Arial" w:hAnsi="Arial" w:cs="Arial"/>
-          <w:sz w:val="28"/>
-          <w:szCs w:val="28"/>
-        </w:rPr>
-        <w:t xml:space="preserve"> Rotates the robot 180 degrees.  This is useful for when there is an obstacle in the way, or after you’ve found a person</w:t>
-      </w:r>
-      <w:bookmarkStart w:id="0" w:name="_GoBack"/>
-      <w:bookmarkEnd w:id="0"/>
-      <w:r>
-        <w:rPr>
-          <w:rFonts w:ascii="Arial" w:hAnsi="Arial" w:cs="Arial"/>
-          <w:sz w:val="28"/>
-          <w:szCs w:val="28"/>
-        </w:rPr>
-        <w:t xml:space="preserve"> and you don’t want to run them over!</w:t>
+        <w:pStyle w:val="ListParagraph"/>
+        <w:numPr>
+          <w:ilvl w:val="0"/>
+          <w:numId w:val="1"/>
+        </w:numPr>
+        <w:rPr>
+          <w:rFonts w:ascii="Arial" w:hAnsi="Arial" w:cs="Arial"/>
+          <w:sz w:val="28"/>
+          <w:szCs w:val="28"/>
+        </w:rPr>
+      </w:pPr>
+      <w:r>
+        <w:rPr>
+          <w:rFonts w:ascii="Arial" w:hAnsi="Arial" w:cs="Arial"/>
+          <w:b/>
+          <w:sz w:val="28"/>
+          <w:szCs w:val="28"/>
+        </w:rPr>
+        <w:t>TurnLeft() –</w:t>
+      </w:r>
+      <w:r>
+        <w:rPr>
+          <w:rFonts w:ascii="Arial" w:hAnsi="Arial" w:cs="Arial"/>
+          <w:sz w:val="28"/>
+          <w:szCs w:val="28"/>
+        </w:rPr>
+        <w:t xml:space="preserve"> At the next intersection the robot will take the path going to the left.</w:t>
       </w:r>
     </w:p>
     <w:p>
       <w:pPr>
-        <w:rPr>
-          <w:rFonts w:ascii="Arial" w:hAnsi="Arial" w:cs="Arial"/>
-          <w:sz w:val="28"/>
-          <w:szCs w:val="28"/>
-        </w:rPr>
-      </w:pPr>
-      <w:r>
-        <w:rPr>
-          <w:rFonts w:ascii="Arial" w:hAnsi="Arial" w:cs="Arial"/>
-          <w:sz w:val="28"/>
-          <w:szCs w:val="28"/>
-        </w:rPr>
-        <w:br/>
-      </w:r>
-      <w:proofErr w:type="gramStart"/>
-      <w:r>
-        <w:rPr>
-          <w:rFonts w:ascii="Arial" w:hAnsi="Arial" w:cs="Arial"/>
-          <w:b/>
-          <w:sz w:val="28"/>
-          <w:szCs w:val="28"/>
-        </w:rPr>
-        <w:t>TurnRight(</w:t>
-      </w:r>
-      <w:proofErr w:type="gramEnd"/>
-      <w:r>
-        <w:rPr>
-          <w:rFonts w:ascii="Arial" w:hAnsi="Arial" w:cs="Arial"/>
-          <w:b/>
-          <w:sz w:val="28"/>
-          <w:szCs w:val="28"/>
-        </w:rPr>
-        <w:t>)</w:t>
-      </w:r>
-      <w:r>
-        <w:rPr>
-          <w:rFonts w:ascii="Arial" w:hAnsi="Arial" w:cs="Arial"/>
-          <w:b/>
-          <w:sz w:val="28"/>
-          <w:szCs w:val="28"/>
-        </w:rPr>
-        <w:t xml:space="preserve"> –</w:t>
-      </w:r>
-      <w:r>
-        <w:rPr>
-          <w:rFonts w:ascii="Arial" w:hAnsi="Arial" w:cs="Arial"/>
-          <w:sz w:val="28"/>
-          <w:szCs w:val="28"/>
-        </w:rPr>
-        <w:t xml:space="preserve"> At the next intersection the robot will take the path going to the right.</w:t>
+        <w:pStyle w:val="ListParagraph"/>
+        <w:numPr>
+          <w:ilvl w:val="1"/>
+          <w:numId w:val="1"/>
+        </w:numPr>
+        <w:rPr>
+          <w:rFonts w:ascii="Arial" w:hAnsi="Arial" w:cs="Arial"/>
+          <w:sz w:val="28"/>
+          <w:szCs w:val="28"/>
+        </w:rPr>
+      </w:pPr>
+      <w:r>
+        <w:rPr>
+          <w:rFonts w:ascii="Arial" w:hAnsi="Arial" w:cs="Arial"/>
+          <w:b/>
+          <w:sz w:val="28"/>
+          <w:szCs w:val="28"/>
+        </w:rPr>
+        <w:t>Turn</w:t>
+      </w:r>
+      <w:r>
+        <w:rPr>
+          <w:rFonts w:ascii="Arial" w:hAnsi="Arial" w:cs="Arial"/>
+          <w:b/>
+          <w:sz w:val="28"/>
+          <w:szCs w:val="28"/>
+        </w:rPr>
+        <w:t>Left</w:t>
+      </w:r>
+      <w:r>
+        <w:rPr>
+          <w:rFonts w:ascii="Arial" w:hAnsi="Arial" w:cs="Arial"/>
+          <w:b/>
+          <w:sz w:val="28"/>
+          <w:szCs w:val="28"/>
+        </w:rPr>
+        <w:t>AndReturn()-</w:t>
+      </w:r>
+      <w:r>
+        <w:rPr>
+          <w:rFonts w:ascii="Arial" w:hAnsi="Arial" w:cs="Arial"/>
+          <w:sz w:val="28"/>
+          <w:szCs w:val="28"/>
+        </w:rPr>
+        <w:t xml:space="preserve"> Same as above, but the function returns immediately instead of waiting until the turn is made.</w:t>
       </w:r>
     </w:p>
     <w:p>
       <w:pPr>
-        <w:rPr>
-          <w:rFonts w:ascii="Arial" w:hAnsi="Arial" w:cs="Arial"/>
-          <w:sz w:val="28"/>
-          <w:szCs w:val="28"/>
-        </w:rPr>
-      </w:pPr>
-      <w:r>
-        <w:rPr>
-          <w:rFonts w:ascii="Arial" w:hAnsi="Arial" w:cs="Arial"/>
-          <w:b/>
-          <w:sz w:val="28"/>
-          <w:szCs w:val="28"/>
-        </w:rPr>
-        <w:br/>
-      </w:r>
-      <w:proofErr w:type="gramStart"/>
-      <w:r>
-        <w:rPr>
-          <w:rFonts w:ascii="Arial" w:hAnsi="Arial" w:cs="Arial"/>
-          <w:b/>
-          <w:sz w:val="28"/>
-          <w:szCs w:val="28"/>
-        </w:rPr>
-        <w:t>TurnLeft(</w:t>
-      </w:r>
-      <w:proofErr w:type="gramEnd"/>
-      <w:r>
-        <w:rPr>
-          <w:rFonts w:ascii="Arial" w:hAnsi="Arial" w:cs="Arial"/>
-          <w:b/>
-          <w:sz w:val="28"/>
-          <w:szCs w:val="28"/>
-        </w:rPr>
-        <w:t>)</w:t>
-      </w:r>
-      <w:r>
-        <w:rPr>
-          <w:rFonts w:ascii="Arial" w:hAnsi="Arial" w:cs="Arial"/>
-          <w:b/>
-          <w:sz w:val="28"/>
-          <w:szCs w:val="28"/>
-        </w:rPr>
-        <w:t xml:space="preserve"> </w:t>
-      </w:r>
-      <w:r>
-        <w:rPr>
-          <w:rFonts w:ascii="Arial" w:hAnsi="Arial" w:cs="Arial"/>
-          <w:b/>
-          <w:sz w:val="28"/>
-          <w:szCs w:val="28"/>
-        </w:rPr>
-        <w:t>–</w:t>
-      </w:r>
-      <w:r>
-        <w:rPr>
-          <w:rFonts w:ascii="Arial" w:hAnsi="Arial" w:cs="Arial"/>
-          <w:sz w:val="28"/>
-          <w:szCs w:val="28"/>
-        </w:rPr>
-        <w:t xml:space="preserve"> At the next intersection the robot will take the path going to the </w:t>
-      </w:r>
-      <w:r>
-        <w:rPr>
-          <w:rFonts w:ascii="Arial" w:hAnsi="Arial" w:cs="Arial"/>
-          <w:sz w:val="28"/>
-          <w:szCs w:val="28"/>
-        </w:rPr>
-        <w:t>left.</w:t>
+        <w:pStyle w:val="ListParagraph"/>
+        <w:numPr>
+          <w:ilvl w:val="0"/>
+          <w:numId w:val="1"/>
+        </w:numPr>
+        <w:rPr>
+          <w:rFonts w:ascii="Arial" w:hAnsi="Arial" w:cs="Arial"/>
+          <w:sz w:val="28"/>
+          <w:szCs w:val="28"/>
+        </w:rPr>
+      </w:pPr>
+      <w:r>
+        <w:rPr>
+          <w:rFonts w:ascii="Arial" w:hAnsi="Arial" w:cs="Arial"/>
+          <w:b/>
+          <w:sz w:val="28"/>
+          <w:szCs w:val="28"/>
+        </w:rPr>
+        <w:t>GoStraight() –</w:t>
+      </w:r>
+      <w:r>
+        <w:rPr>
+          <w:rFonts w:ascii="Arial" w:hAnsi="Arial" w:cs="Arial"/>
+          <w:sz w:val="28"/>
+          <w:szCs w:val="28"/>
+        </w:rPr>
+        <w:t xml:space="preserve"> At the next intersection the robot will take the path that continues going straight.</w:t>
       </w:r>
     </w:p>
     <w:p>
       <w:pPr>
+        <w:pStyle w:val="ListParagraph"/>
+        <w:numPr>
+          <w:ilvl w:val="1"/>
+          <w:numId w:val="1"/>
+        </w:numPr>
+        <w:rPr>
+          <w:rFonts w:ascii="Arial" w:hAnsi="Arial" w:cs="Arial"/>
+          <w:sz w:val="28"/>
+          <w:szCs w:val="28"/>
+        </w:rPr>
+      </w:pPr>
+      <w:r>
+        <w:rPr>
+          <w:rFonts w:ascii="Arial" w:hAnsi="Arial" w:cs="Arial"/>
+          <w:b/>
+          <w:sz w:val="28"/>
+          <w:szCs w:val="28"/>
+        </w:rPr>
+        <w:t>GoStraight</w:t>
+      </w:r>
+      <w:r>
+        <w:rPr>
+          <w:rFonts w:ascii="Arial" w:hAnsi="Arial" w:cs="Arial"/>
+          <w:b/>
+          <w:sz w:val="28"/>
+          <w:szCs w:val="28"/>
+        </w:rPr>
+        <w:t>AndReturn()-</w:t>
+      </w:r>
+      <w:r>
+        <w:rPr>
+          <w:rFonts w:ascii="Arial" w:hAnsi="Arial" w:cs="Arial"/>
+          <w:sz w:val="28"/>
+          <w:szCs w:val="28"/>
+        </w:rPr>
+        <w:t xml:space="preserve"> Same as above, but the function returns immediately instead of waiting until </w:t>
+      </w:r>
+      <w:r>
+        <w:rPr>
+          <w:rFonts w:ascii="Arial" w:hAnsi="Arial" w:cs="Arial"/>
+          <w:sz w:val="28"/>
+          <w:szCs w:val="28"/>
+        </w:rPr>
+        <w:t>it has cross</w:t>
+      </w:r>
+      <w:r>
+        <w:rPr>
+          <w:rFonts w:ascii="Arial" w:hAnsi="Arial" w:cs="Arial"/>
+          <w:sz w:val="28"/>
+          <w:szCs w:val="28"/>
+        </w:rPr>
+        <w:t>ed</w:t>
+      </w:r>
+      <w:r>
+        <w:rPr>
+          <w:rFonts w:ascii="Arial" w:hAnsi="Arial" w:cs="Arial"/>
+          <w:sz w:val="28"/>
+          <w:szCs w:val="28"/>
+        </w:rPr>
+        <w:t xml:space="preserve"> an intersection.</w:t>
+      </w:r>
+    </w:p>
+    <w:p>
+      <w:pPr>
+        <w:pStyle w:val="ListParagraph"/>
+        <w:numPr>
+          <w:ilvl w:val="0"/>
+          <w:numId w:val="1"/>
+        </w:numPr>
+        <w:rPr>
+          <w:rFonts w:ascii="Arial" w:hAnsi="Arial" w:cs="Arial"/>
+          <w:sz w:val="28"/>
+          <w:szCs w:val="28"/>
+        </w:rPr>
+      </w:pPr>
+      <w:r>
+        <w:rPr>
+          <w:rFonts w:ascii="Arial" w:hAnsi="Arial" w:cs="Arial"/>
+          <w:b/>
+          <w:sz w:val="28"/>
+          <w:szCs w:val="28"/>
+        </w:rPr>
+        <w:t>WaitUntilTurn()</w:t>
+      </w:r>
+      <w:r>
+        <w:rPr>
+          <w:rFonts w:ascii="Arial" w:hAnsi="Arial" w:cs="Arial"/>
+          <w:b/>
+          <w:sz w:val="28"/>
+          <w:szCs w:val="28"/>
+        </w:rPr>
+        <w:t xml:space="preserve"> –</w:t>
+      </w:r>
+      <w:r>
+        <w:rPr>
+          <w:rFonts w:ascii="Arial" w:hAnsi="Arial" w:cs="Arial"/>
+          <w:sz w:val="28"/>
+          <w:szCs w:val="28"/>
+        </w:rPr>
+        <w:t xml:space="preserve"> </w:t>
+      </w:r>
+      <w:r>
+        <w:rPr>
+          <w:rFonts w:ascii="Arial" w:hAnsi="Arial" w:cs="Arial"/>
+          <w:sz w:val="28"/>
+          <w:szCs w:val="28"/>
+        </w:rPr>
+        <w:t>Before any other instructions can be carried out, a turn must be made.  Any code after this statement will not be executed until the robot makes a turn.</w:t>
+      </w:r>
+    </w:p>
+    <w:p>
+      <w:pPr>
+        <w:pStyle w:val="ListParagraph"/>
+        <w:numPr>
+          <w:ilvl w:val="0"/>
+          <w:numId w:val="1"/>
+        </w:numPr>
+        <w:rPr>
+          <w:rFonts w:ascii="Arial" w:hAnsi="Arial" w:cs="Arial"/>
+          <w:sz w:val="28"/>
+          <w:szCs w:val="28"/>
+        </w:rPr>
+      </w:pPr>
+      <w:r>
+        <w:rPr>
+          <w:rFonts w:ascii="Arial" w:hAnsi="Arial" w:cs="Arial"/>
+          <w:b/>
+          <w:sz w:val="28"/>
+          <w:szCs w:val="28"/>
+        </w:rPr>
+        <w:t>WaitUntilPress()</w:t>
+      </w:r>
+      <w:r>
+        <w:rPr>
+          <w:rFonts w:ascii="Arial" w:hAnsi="Arial" w:cs="Arial"/>
+          <w:b/>
+          <w:sz w:val="28"/>
+          <w:szCs w:val="28"/>
+        </w:rPr>
+        <w:t xml:space="preserve"> –</w:t>
+      </w:r>
+      <w:r>
+        <w:rPr>
+          <w:rFonts w:ascii="Arial" w:hAnsi="Arial" w:cs="Arial"/>
+          <w:sz w:val="28"/>
+          <w:szCs w:val="28"/>
+        </w:rPr>
+        <w:t xml:space="preserve"> Before any other instructions can be carried out, the robot must bump into something. </w:t>
+      </w:r>
+      <w:r>
+        <w:rPr>
+          <w:rFonts w:ascii="Arial" w:hAnsi="Arial" w:cs="Arial"/>
+          <w:sz w:val="28"/>
+          <w:szCs w:val="28"/>
+        </w:rPr>
+        <w:t>Any code</w:t>
+      </w:r>
+      <w:r>
+        <w:rPr>
+          <w:rFonts w:ascii="Arial" w:hAnsi="Arial" w:cs="Arial"/>
+          <w:sz w:val="28"/>
+          <w:szCs w:val="28"/>
+        </w:rPr>
+        <w:t xml:space="preserve"> after this statement will not be executed until the robot touches </w:t>
+      </w:r>
+      <w:r>
+        <w:rPr>
+          <w:rFonts w:ascii="Arial" w:hAnsi="Arial" w:cs="Arial"/>
+          <w:sz w:val="28"/>
+          <w:szCs w:val="28"/>
+        </w:rPr>
+        <w:t>something.</w:t>
+      </w:r>
+    </w:p>
+    <w:p>
+      <w:pPr>
+        <w:pStyle w:val="ListParagraph"/>
+        <w:numPr>
+          <w:ilvl w:val="0"/>
+          <w:numId w:val="1"/>
+        </w:numPr>
+        <w:rPr>
+          <w:rFonts w:ascii="Arial" w:hAnsi="Arial" w:cs="Arial"/>
+          <w:sz w:val="28"/>
+          <w:szCs w:val="28"/>
+        </w:rPr>
+      </w:pPr>
+      <w:r>
+        <w:rPr>
+          <w:rFonts w:ascii="Arial" w:hAnsi="Arial" w:cs="Arial"/>
+          <w:b/>
+          <w:sz w:val="28"/>
+          <w:szCs w:val="28"/>
+        </w:rPr>
+        <w:t>TurnAround()</w:t>
+      </w:r>
+      <w:r>
+        <w:rPr>
+          <w:rFonts w:ascii="Arial" w:hAnsi="Arial" w:cs="Arial"/>
+          <w:b/>
+          <w:sz w:val="28"/>
+          <w:szCs w:val="28"/>
+        </w:rPr>
+        <w:t xml:space="preserve"> –</w:t>
+      </w:r>
+      <w:r>
+        <w:rPr>
+          <w:rFonts w:ascii="Arial" w:hAnsi="Arial" w:cs="Arial"/>
+          <w:sz w:val="28"/>
+          <w:szCs w:val="28"/>
+        </w:rPr>
+        <w:t xml:space="preserve"> Rotates the robot 180 degrees.  This is useful for when there is an obstacle in the way, or after you’ve found a person and you don’t want to run them over!</w:t>
+      </w:r>
+    </w:p>
+    <w:p>
+      <w:pPr>
         <w:rPr>
           <w:rFonts w:ascii="Arial" w:hAnsi="Arial" w:cs="Arial"/>
           <w:sz w:val="28"/>
@@ -587,60 +597,6 @@
           <w:szCs w:val="28"/>
         </w:rPr>
         <w:br/>
-      </w:r>
-      <w:proofErr w:type="gramStart"/>
-      <w:r>
-        <w:rPr>
-          <w:rFonts w:ascii="Arial" w:hAnsi="Arial" w:cs="Arial"/>
-          <w:b/>
-          <w:sz w:val="28"/>
-          <w:szCs w:val="28"/>
-        </w:rPr>
-        <w:t>GoStraight(</w:t>
-      </w:r>
-      <w:proofErr w:type="gramEnd"/>
-      <w:r>
-        <w:rPr>
-          <w:rFonts w:ascii="Arial" w:hAnsi="Arial" w:cs="Arial"/>
-          <w:b/>
-          <w:sz w:val="28"/>
-          <w:szCs w:val="28"/>
-        </w:rPr>
-        <w:t>)</w:t>
-      </w:r>
-      <w:r>
-        <w:rPr>
-          <w:rFonts w:ascii="Arial" w:hAnsi="Arial" w:cs="Arial"/>
-          <w:b/>
-          <w:sz w:val="28"/>
-          <w:szCs w:val="28"/>
-        </w:rPr>
-        <w:t xml:space="preserve"> </w:t>
-      </w:r>
-      <w:r>
-        <w:rPr>
-          <w:rFonts w:ascii="Arial" w:hAnsi="Arial" w:cs="Arial"/>
-          <w:b/>
-          <w:sz w:val="28"/>
-          <w:szCs w:val="28"/>
-        </w:rPr>
-        <w:t>–</w:t>
-      </w:r>
-      <w:r>
-        <w:rPr>
-          <w:rFonts w:ascii="Arial" w:hAnsi="Arial" w:cs="Arial"/>
-          <w:sz w:val="28"/>
-          <w:szCs w:val="28"/>
-        </w:rPr>
-        <w:t xml:space="preserve"> At the next intersection the robot will take the path </w:t>
-      </w:r>
-      <w:r>
-        <w:rPr>
-          <w:rFonts w:ascii="Arial" w:hAnsi="Arial" w:cs="Arial"/>
-          <w:sz w:val="28"/>
-          <w:szCs w:val="28"/>
-        </w:rPr>
-        <w:t>that continues going straight.</w:t>
       </w:r>
     </w:p>
     <w:sectPr>
@@ -651,6 +607,127 @@
     </w:sectPr>
   </w:body>
 </w:document>
+</file>
+
+<file path=word/numbering.xml><?xml version="1.0" encoding="utf-8"?>
+<w:numbering xmlns:wpc="http://schemas.microsoft.com/office/word/2010/wordprocessingCanvas" xmlns:mc="http://schemas.openxmlformats.org/markup-compatibility/2006" xmlns:o="urn:schemas-microsoft-com:office:office" xmlns:r="http://schemas.openxmlformats.org/officeDocument/2006/relationships" xmlns:m="http://schemas.openxmlformats.org/officeDocument/2006/math" xmlns:v="urn:schemas-microsoft-com:vml" xmlns:wp14="http://schemas.microsoft.com/office/word/2010/wordprocessingDrawing" xmlns:wp="http://schemas.openxmlformats.org/drawingml/2006/wordprocessingDrawing" xmlns:w10="urn:schemas-microsoft-com:office:word" xmlns:w="http://schemas.openxmlformats.org/wordprocessingml/2006/main" xmlns:w14="http://schemas.microsoft.com/office/word/2010/wordml" xmlns:wpg="http://schemas.microsoft.com/office/word/2010/wordprocessingGroup" xmlns:wpi="http://schemas.microsoft.com/office/word/2010/wordprocessingInk" xmlns:wne="http://schemas.microsoft.com/office/word/2006/wordml" xmlns:wps="http://schemas.microsoft.com/office/word/2010/wordprocessingShape" mc:Ignorable="w14 wp14">
+  <w:abstractNum w:abstractNumId="0">
+    <w:nsid w:val="703731AC"/>
+    <w:multiLevelType w:val="hybridMultilevel"/>
+    <w:tmpl w:val="7EE6B49E"/>
+    <w:lvl w:ilvl="0" w:tplc="04090001">
+      <w:start w:val="1"/>
+      <w:numFmt w:val="bullet"/>
+      <w:lvlText w:val=""/>
+      <w:lvlJc w:val="left"/>
+      <w:pPr>
+        <w:ind w:left="720" w:hanging="360"/>
+      </w:pPr>
+      <w:rPr>
+        <w:rFonts w:ascii="Symbol" w:hAnsi="Symbol" w:hint="default"/>
+      </w:rPr>
+    </w:lvl>
+    <w:lvl w:ilvl="1" w:tplc="04090003">
+      <w:start w:val="1"/>
+      <w:numFmt w:val="bullet"/>
+      <w:lvlText w:val="o"/>
+      <w:lvlJc w:val="left"/>
+      <w:pPr>
+        <w:ind w:left="1440" w:hanging="360"/>
+      </w:pPr>
+      <w:rPr>
+        <w:rFonts w:ascii="Courier New" w:hAnsi="Courier New" w:cs="Courier New" w:hint="default"/>
+      </w:rPr>
+    </w:lvl>
+    <w:lvl w:ilvl="2" w:tplc="04090005" w:tentative="1">
+      <w:start w:val="1"/>
+      <w:numFmt w:val="bullet"/>
+      <w:lvlText w:val=""/>
+      <w:lvlJc w:val="left"/>
+      <w:pPr>
+        <w:ind w:left="2160" w:hanging="360"/>
+      </w:pPr>
+      <w:rPr>
+        <w:rFonts w:ascii="Wingdings" w:hAnsi="Wingdings" w:hint="default"/>
+      </w:rPr>
+    </w:lvl>
+    <w:lvl w:ilvl="3" w:tplc="04090001" w:tentative="1">
+      <w:start w:val="1"/>
+      <w:numFmt w:val="bullet"/>
+      <w:lvlText w:val=""/>
+      <w:lvlJc w:val="left"/>
+      <w:pPr>
+        <w:ind w:left="2880" w:hanging="360"/>
+      </w:pPr>
+      <w:rPr>
+        <w:rFonts w:ascii="Symbol" w:hAnsi="Symbol" w:hint="default"/>
+      </w:rPr>
+    </w:lvl>
+    <w:lvl w:ilvl="4" w:tplc="04090003" w:tentative="1">
+      <w:start w:val="1"/>
+      <w:numFmt w:val="bullet"/>
+      <w:lvlText w:val="o"/>
+      <w:lvlJc w:val="left"/>
+      <w:pPr>
+        <w:ind w:left="3600" w:hanging="360"/>
+      </w:pPr>
+      <w:rPr>
+        <w:rFonts w:ascii="Courier New" w:hAnsi="Courier New" w:cs="Courier New" w:hint="default"/>
+      </w:rPr>
+    </w:lvl>
+    <w:lvl w:ilvl="5" w:tplc="04090005" w:tentative="1">
+      <w:start w:val="1"/>
+      <w:numFmt w:val="bullet"/>
+      <w:lvlText w:val=""/>
+      <w:lvlJc w:val="left"/>
+      <w:pPr>
+        <w:ind w:left="4320" w:hanging="360"/>
+      </w:pPr>
+      <w:rPr>
+        <w:rFonts w:ascii="Wingdings" w:hAnsi="Wingdings" w:hint="default"/>
+      </w:rPr>
+    </w:lvl>
+    <w:lvl w:ilvl="6" w:tplc="04090001" w:tentative="1">
+      <w:start w:val="1"/>
+      <w:numFmt w:val="bullet"/>
+      <w:lvlText w:val=""/>
+      <w:lvlJc w:val="left"/>
+      <w:pPr>
+        <w:ind w:left="5040" w:hanging="360"/>
+      </w:pPr>
+      <w:rPr>
+        <w:rFonts w:ascii="Symbol" w:hAnsi="Symbol" w:hint="default"/>
+      </w:rPr>
+    </w:lvl>
+    <w:lvl w:ilvl="7" w:tplc="04090003" w:tentative="1">
+      <w:start w:val="1"/>
+      <w:numFmt w:val="bullet"/>
+      <w:lvlText w:val="o"/>
+      <w:lvlJc w:val="left"/>
+      <w:pPr>
+        <w:ind w:left="5760" w:hanging="360"/>
+      </w:pPr>
+      <w:rPr>
+        <w:rFonts w:ascii="Courier New" w:hAnsi="Courier New" w:cs="Courier New" w:hint="default"/>
+      </w:rPr>
+    </w:lvl>
+    <w:lvl w:ilvl="8" w:tplc="04090005" w:tentative="1">
+      <w:start w:val="1"/>
+      <w:numFmt w:val="bullet"/>
+      <w:lvlText w:val=""/>
+      <w:lvlJc w:val="left"/>
+      <w:pPr>
+        <w:ind w:left="6480" w:hanging="360"/>
+      </w:pPr>
+      <w:rPr>
+        <w:rFonts w:ascii="Wingdings" w:hAnsi="Wingdings" w:hint="default"/>
+      </w:rPr>
+    </w:lvl>
+  </w:abstractNum>
+  <w:num w:numId="1">
+    <w:abstractNumId w:val="0"/>
+  </w:num>
+</w:numbering>
 </file>
 
 <file path=word/styles.xml><?xml version="1.0" encoding="utf-8"?>
@@ -840,6 +917,17 @@
     <w:semiHidden/>
     <w:unhideWhenUsed/>
   </w:style>
+  <w:style w:type="paragraph" w:styleId="ListParagraph">
+    <w:name w:val="List Paragraph"/>
+    <w:basedOn w:val="Normal"/>
+    <w:uiPriority w:val="34"/>
+    <w:qFormat/>
+    <w:rsid w:val="00960206"/>
+    <w:pPr>
+      <w:ind w:left="720"/>
+      <w:contextualSpacing/>
+    </w:pPr>
+  </w:style>
 </w:styles>
 </file>
 
@@ -1029,6 +1117,17 @@
     <w:uiPriority w:val="99"/>
     <w:semiHidden/>
     <w:unhideWhenUsed/>
+  </w:style>
+  <w:style w:type="paragraph" w:styleId="ListParagraph">
+    <w:name w:val="List Paragraph"/>
+    <w:basedOn w:val="Normal"/>
+    <w:uiPriority w:val="34"/>
+    <w:qFormat/>
+    <w:rsid w:val="00960206"/>
+    <w:pPr>
+      <w:ind w:left="720"/>
+      <w:contextualSpacing/>
+    </w:pPr>
   </w:style>
 </w:styles>
 </file>

</xml_diff>

<commit_message>
Big dump of stuff. New programs, completed (working) design for the obstacle course robot
</commit_message>
<xml_diff>
--- a/nxc_programs/Search and Rescue Library.docx
+++ b/nxc_programs/Search and Rescue Library.docx
@@ -150,8 +150,6 @@
         </w:rPr>
         <w:t xml:space="preserve"> None of the other methods in this program will work until this has been called.</w:t>
       </w:r>
-      <w:bookmarkStart w:id="0" w:name="_GoBack"/>
-      <w:bookmarkEnd w:id="0"/>
     </w:p>
     <w:p>
       <w:pPr>
@@ -562,40 +560,145 @@
           <w:sz w:val="28"/>
           <w:szCs w:val="28"/>
         </w:rPr>
-        <w:t>TurnAround()</w:t>
-      </w:r>
-      <w:r>
-        <w:rPr>
-          <w:rFonts w:ascii="Arial" w:hAnsi="Arial" w:cs="Arial"/>
-          <w:b/>
-          <w:sz w:val="28"/>
-          <w:szCs w:val="28"/>
-        </w:rPr>
-        <w:t xml:space="preserve"> –</w:t>
-      </w:r>
-      <w:r>
-        <w:rPr>
-          <w:rFonts w:ascii="Arial" w:hAnsi="Arial" w:cs="Arial"/>
-          <w:sz w:val="28"/>
-          <w:szCs w:val="28"/>
-        </w:rPr>
-        <w:t xml:space="preserve"> Rotates the robot 180 degrees.  This is useful for when there is an obstacle in the way, or after you’ve found a person and you don’t want to run them over!</w:t>
+        <w:t xml:space="preserve">WaitUntilObstacle() -- </w:t>
+      </w:r>
+      <w:r>
+        <w:rPr>
+          <w:rFonts w:ascii="Arial" w:hAnsi="Arial" w:cs="Arial"/>
+          <w:sz w:val="28"/>
+          <w:szCs w:val="28"/>
+        </w:rPr>
+        <w:t xml:space="preserve">Before any other instructions can be carried out, the robot must </w:t>
+      </w:r>
+      <w:r>
+        <w:rPr>
+          <w:rFonts w:ascii="Arial" w:hAnsi="Arial" w:cs="Arial"/>
+          <w:sz w:val="28"/>
+          <w:szCs w:val="28"/>
+        </w:rPr>
+        <w:t>detect an obstacle</w:t>
+      </w:r>
+      <w:r>
+        <w:rPr>
+          <w:rFonts w:ascii="Arial" w:hAnsi="Arial" w:cs="Arial"/>
+          <w:sz w:val="28"/>
+          <w:szCs w:val="28"/>
+        </w:rPr>
+        <w:t xml:space="preserve">. </w:t>
+      </w:r>
+      <w:r>
+        <w:rPr>
+          <w:rFonts w:ascii="Arial" w:hAnsi="Arial" w:cs="Arial"/>
+          <w:sz w:val="28"/>
+          <w:szCs w:val="28"/>
+        </w:rPr>
+        <w:t>Any code</w:t>
+      </w:r>
+      <w:r>
+        <w:rPr>
+          <w:rFonts w:ascii="Arial" w:hAnsi="Arial" w:cs="Arial"/>
+          <w:sz w:val="28"/>
+          <w:szCs w:val="28"/>
+        </w:rPr>
+        <w:t xml:space="preserve"> after this statement will not be executed until the robot touches </w:t>
+      </w:r>
+      <w:r>
+        <w:rPr>
+          <w:rFonts w:ascii="Arial" w:hAnsi="Arial" w:cs="Arial"/>
+          <w:sz w:val="28"/>
+          <w:szCs w:val="28"/>
+        </w:rPr>
+        <w:t>something.</w:t>
       </w:r>
     </w:p>
     <w:p>
       <w:pPr>
-        <w:rPr>
-          <w:rFonts w:ascii="Arial" w:hAnsi="Arial" w:cs="Arial"/>
-          <w:sz w:val="28"/>
-          <w:szCs w:val="28"/>
-        </w:rPr>
-      </w:pPr>
-      <w:r>
-        <w:rPr>
-          <w:rFonts w:ascii="Arial" w:hAnsi="Arial" w:cs="Arial"/>
-          <w:sz w:val="28"/>
-          <w:szCs w:val="28"/>
-        </w:rPr>
+        <w:pStyle w:val="ListParagraph"/>
+        <w:numPr>
+          <w:ilvl w:val="0"/>
+          <w:numId w:val="1"/>
+        </w:numPr>
+        <w:rPr>
+          <w:rFonts w:ascii="Arial" w:hAnsi="Arial" w:cs="Arial"/>
+          <w:sz w:val="28"/>
+          <w:szCs w:val="28"/>
+        </w:rPr>
+      </w:pPr>
+      <w:r>
+        <w:rPr>
+          <w:rFonts w:ascii="Arial" w:hAnsi="Arial" w:cs="Arial"/>
+          <w:b/>
+          <w:sz w:val="28"/>
+          <w:szCs w:val="28"/>
+        </w:rPr>
+        <w:t>TurnAround()</w:t>
+      </w:r>
+      <w:r>
+        <w:rPr>
+          <w:rFonts w:ascii="Arial" w:hAnsi="Arial" w:cs="Arial"/>
+          <w:b/>
+          <w:sz w:val="28"/>
+          <w:szCs w:val="28"/>
+        </w:rPr>
+        <w:t xml:space="preserve"> –</w:t>
+      </w:r>
+      <w:r>
+        <w:rPr>
+          <w:rFonts w:ascii="Arial" w:hAnsi="Arial" w:cs="Arial"/>
+          <w:sz w:val="28"/>
+          <w:szCs w:val="28"/>
+        </w:rPr>
+        <w:t xml:space="preserve"> Rotates the robot 180 degrees.  This is useful for when there is an obstacle in the way, or after you’ve found a person and you don’t want to run them over!</w:t>
+      </w:r>
+    </w:p>
+    <w:p>
+      <w:pPr>
+        <w:pStyle w:val="ListParagraph"/>
+        <w:numPr>
+          <w:ilvl w:val="0"/>
+          <w:numId w:val="1"/>
+        </w:numPr>
+        <w:rPr>
+          <w:rFonts w:ascii="Arial" w:hAnsi="Arial" w:cs="Arial"/>
+          <w:sz w:val="28"/>
+          <w:szCs w:val="28"/>
+        </w:rPr>
+      </w:pPr>
+      <w:r>
+        <w:rPr>
+          <w:rFonts w:ascii="Arial" w:hAnsi="Arial" w:cs="Arial"/>
+          <w:b/>
+          <w:sz w:val="28"/>
+          <w:szCs w:val="28"/>
+        </w:rPr>
+        <w:t xml:space="preserve">CheckForObstacle() – </w:t>
+      </w:r>
+      <w:r>
+        <w:rPr>
+          <w:rFonts w:ascii="Arial" w:hAnsi="Arial" w:cs="Arial"/>
+          <w:sz w:val="28"/>
+          <w:szCs w:val="28"/>
+        </w:rPr>
+        <w:t>Returns whether or not there is an obstacle in front of the robot.</w:t>
+      </w:r>
+      <w:bookmarkStart w:id="0" w:name="_GoBack"/>
+      <w:bookmarkEnd w:id="0"/>
+    </w:p>
+    <w:p>
+      <w:pPr>
+        <w:rPr>
+          <w:rFonts w:ascii="Arial" w:hAnsi="Arial" w:cs="Arial"/>
+          <w:sz w:val="28"/>
+          <w:szCs w:val="28"/>
+        </w:rPr>
+      </w:pPr>
+      <w:r>
+        <w:rPr>
+          <w:rFonts w:ascii="Arial" w:hAnsi="Arial" w:cs="Arial"/>
+          <w:sz w:val="28"/>
+          <w:szCs w:val="28"/>
+        </w:rPr>
+        <w:lastRenderedPageBreak/>
         <w:br/>
       </w:r>
     </w:p>

</xml_diff>

<commit_message>
small modifications to library (decreased sensitivity, improved turning around) and documentation (completed)
</commit_message>
<xml_diff>
--- a/nxc_programs/Search and Rescue Library.docx
+++ b/nxc_programs/Search and Rescue Library.docx
@@ -44,7 +44,25 @@
           <w:sz w:val="28"/>
           <w:szCs w:val="28"/>
         </w:rPr>
-        <w:t xml:space="preserve"> library contains methods that will be useful for the Lego Mindstorm Search and Rescue activity. </w:t>
+        <w:t xml:space="preserve"> library contains methods that will be useful for the Lego </w:t>
+      </w:r>
+      <w:proofErr w:type="spellStart"/>
+      <w:r>
+        <w:rPr>
+          <w:rFonts w:ascii="Arial" w:hAnsi="Arial" w:cs="Arial"/>
+          <w:sz w:val="28"/>
+          <w:szCs w:val="28"/>
+        </w:rPr>
+        <w:t>Mindstorm</w:t>
+      </w:r>
+      <w:proofErr w:type="spellEnd"/>
+      <w:r>
+        <w:rPr>
+          <w:rFonts w:ascii="Arial" w:hAnsi="Arial" w:cs="Arial"/>
+          <w:sz w:val="28"/>
+          <w:szCs w:val="28"/>
+        </w:rPr>
+        <w:t xml:space="preserve"> Search and Rescue activity. </w:t>
       </w:r>
       <w:r>
         <w:rPr>
@@ -84,14 +102,36 @@
           <w:szCs w:val="28"/>
         </w:rPr>
       </w:pPr>
-      <w:r>
-        <w:rPr>
-          <w:rFonts w:ascii="Arial" w:hAnsi="Arial" w:cs="Arial"/>
-          <w:b/>
-          <w:sz w:val="28"/>
-          <w:szCs w:val="28"/>
-        </w:rPr>
-        <w:t>StartLineFollow()</w:t>
+      <w:proofErr w:type="spellStart"/>
+      <w:proofErr w:type="gramStart"/>
+      <w:r>
+        <w:rPr>
+          <w:rFonts w:ascii="Arial" w:hAnsi="Arial" w:cs="Arial"/>
+          <w:b/>
+          <w:sz w:val="28"/>
+          <w:szCs w:val="28"/>
+        </w:rPr>
+        <w:t>StartLineFollow</w:t>
+      </w:r>
+      <w:proofErr w:type="spellEnd"/>
+      <w:r>
+        <w:rPr>
+          <w:rFonts w:ascii="Arial" w:hAnsi="Arial" w:cs="Arial"/>
+          <w:b/>
+          <w:sz w:val="28"/>
+          <w:szCs w:val="28"/>
+        </w:rPr>
+        <w:t>(</w:t>
+      </w:r>
+      <w:proofErr w:type="gramEnd"/>
+      <w:r>
+        <w:rPr>
+          <w:rFonts w:ascii="Arial" w:hAnsi="Arial" w:cs="Arial"/>
+          <w:b/>
+          <w:sz w:val="28"/>
+          <w:szCs w:val="28"/>
+        </w:rPr>
+        <w:t>)</w:t>
       </w:r>
       <w:r>
         <w:rPr>
@@ -164,14 +204,36 @@
           <w:szCs w:val="28"/>
         </w:rPr>
       </w:pPr>
-      <w:r>
-        <w:rPr>
-          <w:rFonts w:ascii="Arial" w:hAnsi="Arial" w:cs="Arial"/>
-          <w:b/>
-          <w:sz w:val="28"/>
-          <w:szCs w:val="28"/>
-        </w:rPr>
-        <w:t>StopLineFollow()</w:t>
+      <w:proofErr w:type="spellStart"/>
+      <w:proofErr w:type="gramStart"/>
+      <w:r>
+        <w:rPr>
+          <w:rFonts w:ascii="Arial" w:hAnsi="Arial" w:cs="Arial"/>
+          <w:b/>
+          <w:sz w:val="28"/>
+          <w:szCs w:val="28"/>
+        </w:rPr>
+        <w:t>StopLineFollow</w:t>
+      </w:r>
+      <w:proofErr w:type="spellEnd"/>
+      <w:r>
+        <w:rPr>
+          <w:rFonts w:ascii="Arial" w:hAnsi="Arial" w:cs="Arial"/>
+          <w:b/>
+          <w:sz w:val="28"/>
+          <w:szCs w:val="28"/>
+        </w:rPr>
+        <w:t>(</w:t>
+      </w:r>
+      <w:proofErr w:type="gramEnd"/>
+      <w:r>
+        <w:rPr>
+          <w:rFonts w:ascii="Arial" w:hAnsi="Arial" w:cs="Arial"/>
+          <w:b/>
+          <w:sz w:val="28"/>
+          <w:szCs w:val="28"/>
+        </w:rPr>
+        <w:t>)</w:t>
       </w:r>
       <w:r>
         <w:rPr>
@@ -204,14 +266,36 @@
           <w:szCs w:val="28"/>
         </w:rPr>
       </w:pPr>
-      <w:r>
-        <w:rPr>
-          <w:rFonts w:ascii="Arial" w:hAnsi="Arial" w:cs="Arial"/>
-          <w:b/>
-          <w:sz w:val="28"/>
-          <w:szCs w:val="28"/>
-        </w:rPr>
-        <w:t>TurnRight() –</w:t>
+      <w:proofErr w:type="spellStart"/>
+      <w:proofErr w:type="gramStart"/>
+      <w:r>
+        <w:rPr>
+          <w:rFonts w:ascii="Arial" w:hAnsi="Arial" w:cs="Arial"/>
+          <w:b/>
+          <w:sz w:val="28"/>
+          <w:szCs w:val="28"/>
+        </w:rPr>
+        <w:t>TurnRight</w:t>
+      </w:r>
+      <w:proofErr w:type="spellEnd"/>
+      <w:r>
+        <w:rPr>
+          <w:rFonts w:ascii="Arial" w:hAnsi="Arial" w:cs="Arial"/>
+          <w:b/>
+          <w:sz w:val="28"/>
+          <w:szCs w:val="28"/>
+        </w:rPr>
+        <w:t>(</w:t>
+      </w:r>
+      <w:proofErr w:type="gramEnd"/>
+      <w:r>
+        <w:rPr>
+          <w:rFonts w:ascii="Arial" w:hAnsi="Arial" w:cs="Arial"/>
+          <w:b/>
+          <w:sz w:val="28"/>
+          <w:szCs w:val="28"/>
+        </w:rPr>
+        <w:t>) –</w:t>
       </w:r>
       <w:r>
         <w:rPr>
@@ -235,14 +319,36 @@
           <w:szCs w:val="28"/>
         </w:rPr>
       </w:pPr>
-      <w:r>
-        <w:rPr>
-          <w:rFonts w:ascii="Arial" w:hAnsi="Arial" w:cs="Arial"/>
-          <w:b/>
-          <w:sz w:val="28"/>
-          <w:szCs w:val="28"/>
-        </w:rPr>
-        <w:t>TurnRightAndReturn()-</w:t>
+      <w:proofErr w:type="spellStart"/>
+      <w:proofErr w:type="gramStart"/>
+      <w:r>
+        <w:rPr>
+          <w:rFonts w:ascii="Arial" w:hAnsi="Arial" w:cs="Arial"/>
+          <w:b/>
+          <w:sz w:val="28"/>
+          <w:szCs w:val="28"/>
+        </w:rPr>
+        <w:t>TurnRightAndReturn</w:t>
+      </w:r>
+      <w:proofErr w:type="spellEnd"/>
+      <w:r>
+        <w:rPr>
+          <w:rFonts w:ascii="Arial" w:hAnsi="Arial" w:cs="Arial"/>
+          <w:b/>
+          <w:sz w:val="28"/>
+          <w:szCs w:val="28"/>
+        </w:rPr>
+        <w:t>(</w:t>
+      </w:r>
+      <w:proofErr w:type="gramEnd"/>
+      <w:r>
+        <w:rPr>
+          <w:rFonts w:ascii="Arial" w:hAnsi="Arial" w:cs="Arial"/>
+          <w:b/>
+          <w:sz w:val="28"/>
+          <w:szCs w:val="28"/>
+        </w:rPr>
+        <w:t>)-</w:t>
       </w:r>
       <w:r>
         <w:rPr>
@@ -266,14 +372,36 @@
           <w:szCs w:val="28"/>
         </w:rPr>
       </w:pPr>
-      <w:r>
-        <w:rPr>
-          <w:rFonts w:ascii="Arial" w:hAnsi="Arial" w:cs="Arial"/>
-          <w:b/>
-          <w:sz w:val="28"/>
-          <w:szCs w:val="28"/>
-        </w:rPr>
-        <w:t>TurnLeft() –</w:t>
+      <w:proofErr w:type="spellStart"/>
+      <w:proofErr w:type="gramStart"/>
+      <w:r>
+        <w:rPr>
+          <w:rFonts w:ascii="Arial" w:hAnsi="Arial" w:cs="Arial"/>
+          <w:b/>
+          <w:sz w:val="28"/>
+          <w:szCs w:val="28"/>
+        </w:rPr>
+        <w:t>TurnLeft</w:t>
+      </w:r>
+      <w:proofErr w:type="spellEnd"/>
+      <w:r>
+        <w:rPr>
+          <w:rFonts w:ascii="Arial" w:hAnsi="Arial" w:cs="Arial"/>
+          <w:b/>
+          <w:sz w:val="28"/>
+          <w:szCs w:val="28"/>
+        </w:rPr>
+        <w:t>(</w:t>
+      </w:r>
+      <w:proofErr w:type="gramEnd"/>
+      <w:r>
+        <w:rPr>
+          <w:rFonts w:ascii="Arial" w:hAnsi="Arial" w:cs="Arial"/>
+          <w:b/>
+          <w:sz w:val="28"/>
+          <w:szCs w:val="28"/>
+        </w:rPr>
+        <w:t>) –</w:t>
       </w:r>
       <w:r>
         <w:rPr>
@@ -297,6 +425,8 @@
           <w:szCs w:val="28"/>
         </w:rPr>
       </w:pPr>
+      <w:proofErr w:type="spellStart"/>
+      <w:proofErr w:type="gramStart"/>
       <w:r>
         <w:rPr>
           <w:rFonts w:ascii="Arial" w:hAnsi="Arial" w:cs="Arial"/>
@@ -322,7 +452,27 @@
           <w:sz w:val="28"/>
           <w:szCs w:val="28"/>
         </w:rPr>
-        <w:t>AndReturn()-</w:t>
+        <w:t>AndReturn</w:t>
+      </w:r>
+      <w:proofErr w:type="spellEnd"/>
+      <w:r>
+        <w:rPr>
+          <w:rFonts w:ascii="Arial" w:hAnsi="Arial" w:cs="Arial"/>
+          <w:b/>
+          <w:sz w:val="28"/>
+          <w:szCs w:val="28"/>
+        </w:rPr>
+        <w:t>(</w:t>
+      </w:r>
+      <w:proofErr w:type="gramEnd"/>
+      <w:r>
+        <w:rPr>
+          <w:rFonts w:ascii="Arial" w:hAnsi="Arial" w:cs="Arial"/>
+          <w:b/>
+          <w:sz w:val="28"/>
+          <w:szCs w:val="28"/>
+        </w:rPr>
+        <w:t>)-</w:t>
       </w:r>
       <w:r>
         <w:rPr>
@@ -346,14 +496,36 @@
           <w:szCs w:val="28"/>
         </w:rPr>
       </w:pPr>
-      <w:r>
-        <w:rPr>
-          <w:rFonts w:ascii="Arial" w:hAnsi="Arial" w:cs="Arial"/>
-          <w:b/>
-          <w:sz w:val="28"/>
-          <w:szCs w:val="28"/>
-        </w:rPr>
-        <w:t>GoStraight() –</w:t>
+      <w:proofErr w:type="spellStart"/>
+      <w:proofErr w:type="gramStart"/>
+      <w:r>
+        <w:rPr>
+          <w:rFonts w:ascii="Arial" w:hAnsi="Arial" w:cs="Arial"/>
+          <w:b/>
+          <w:sz w:val="28"/>
+          <w:szCs w:val="28"/>
+        </w:rPr>
+        <w:t>GoStraight</w:t>
+      </w:r>
+      <w:proofErr w:type="spellEnd"/>
+      <w:r>
+        <w:rPr>
+          <w:rFonts w:ascii="Arial" w:hAnsi="Arial" w:cs="Arial"/>
+          <w:b/>
+          <w:sz w:val="28"/>
+          <w:szCs w:val="28"/>
+        </w:rPr>
+        <w:t>(</w:t>
+      </w:r>
+      <w:proofErr w:type="gramEnd"/>
+      <w:r>
+        <w:rPr>
+          <w:rFonts w:ascii="Arial" w:hAnsi="Arial" w:cs="Arial"/>
+          <w:b/>
+          <w:sz w:val="28"/>
+          <w:szCs w:val="28"/>
+        </w:rPr>
+        <w:t>) –</w:t>
       </w:r>
       <w:r>
         <w:rPr>
@@ -377,6 +549,8 @@
           <w:szCs w:val="28"/>
         </w:rPr>
       </w:pPr>
+      <w:proofErr w:type="spellStart"/>
+      <w:proofErr w:type="gramStart"/>
       <w:r>
         <w:rPr>
           <w:rFonts w:ascii="Arial" w:hAnsi="Arial" w:cs="Arial"/>
@@ -393,7 +567,27 @@
           <w:sz w:val="28"/>
           <w:szCs w:val="28"/>
         </w:rPr>
-        <w:t>AndReturn()-</w:t>
+        <w:t>AndReturn</w:t>
+      </w:r>
+      <w:proofErr w:type="spellEnd"/>
+      <w:r>
+        <w:rPr>
+          <w:rFonts w:ascii="Arial" w:hAnsi="Arial" w:cs="Arial"/>
+          <w:b/>
+          <w:sz w:val="28"/>
+          <w:szCs w:val="28"/>
+        </w:rPr>
+        <w:t>(</w:t>
+      </w:r>
+      <w:proofErr w:type="gramEnd"/>
+      <w:r>
+        <w:rPr>
+          <w:rFonts w:ascii="Arial" w:hAnsi="Arial" w:cs="Arial"/>
+          <w:b/>
+          <w:sz w:val="28"/>
+          <w:szCs w:val="28"/>
+        </w:rPr>
+        <w:t>)-</w:t>
       </w:r>
       <w:r>
         <w:rPr>
@@ -441,14 +635,36 @@
           <w:szCs w:val="28"/>
         </w:rPr>
       </w:pPr>
-      <w:r>
-        <w:rPr>
-          <w:rFonts w:ascii="Arial" w:hAnsi="Arial" w:cs="Arial"/>
-          <w:b/>
-          <w:sz w:val="28"/>
-          <w:szCs w:val="28"/>
-        </w:rPr>
-        <w:t>WaitUntilTurn()</w:t>
+      <w:proofErr w:type="spellStart"/>
+      <w:proofErr w:type="gramStart"/>
+      <w:r>
+        <w:rPr>
+          <w:rFonts w:ascii="Arial" w:hAnsi="Arial" w:cs="Arial"/>
+          <w:b/>
+          <w:sz w:val="28"/>
+          <w:szCs w:val="28"/>
+        </w:rPr>
+        <w:t>WaitUntilTurn</w:t>
+      </w:r>
+      <w:proofErr w:type="spellEnd"/>
+      <w:r>
+        <w:rPr>
+          <w:rFonts w:ascii="Arial" w:hAnsi="Arial" w:cs="Arial"/>
+          <w:b/>
+          <w:sz w:val="28"/>
+          <w:szCs w:val="28"/>
+        </w:rPr>
+        <w:t>(</w:t>
+      </w:r>
+      <w:proofErr w:type="gramEnd"/>
+      <w:r>
+        <w:rPr>
+          <w:rFonts w:ascii="Arial" w:hAnsi="Arial" w:cs="Arial"/>
+          <w:b/>
+          <w:sz w:val="28"/>
+          <w:szCs w:val="28"/>
+        </w:rPr>
+        <w:t>)</w:t>
       </w:r>
       <w:r>
         <w:rPr>
@@ -489,14 +705,36 @@
           <w:szCs w:val="28"/>
         </w:rPr>
       </w:pPr>
-      <w:r>
-        <w:rPr>
-          <w:rFonts w:ascii="Arial" w:hAnsi="Arial" w:cs="Arial"/>
-          <w:b/>
-          <w:sz w:val="28"/>
-          <w:szCs w:val="28"/>
-        </w:rPr>
-        <w:t>WaitUntilPress()</w:t>
+      <w:proofErr w:type="spellStart"/>
+      <w:proofErr w:type="gramStart"/>
+      <w:r>
+        <w:rPr>
+          <w:rFonts w:ascii="Arial" w:hAnsi="Arial" w:cs="Arial"/>
+          <w:b/>
+          <w:sz w:val="28"/>
+          <w:szCs w:val="28"/>
+        </w:rPr>
+        <w:t>WaitUntilPress</w:t>
+      </w:r>
+      <w:proofErr w:type="spellEnd"/>
+      <w:r>
+        <w:rPr>
+          <w:rFonts w:ascii="Arial" w:hAnsi="Arial" w:cs="Arial"/>
+          <w:b/>
+          <w:sz w:val="28"/>
+          <w:szCs w:val="28"/>
+        </w:rPr>
+        <w:t>(</w:t>
+      </w:r>
+      <w:proofErr w:type="gramEnd"/>
+      <w:r>
+        <w:rPr>
+          <w:rFonts w:ascii="Arial" w:hAnsi="Arial" w:cs="Arial"/>
+          <w:b/>
+          <w:sz w:val="28"/>
+          <w:szCs w:val="28"/>
+        </w:rPr>
+        <w:t>)</w:t>
       </w:r>
       <w:r>
         <w:rPr>
@@ -553,14 +791,36 @@
           <w:szCs w:val="28"/>
         </w:rPr>
       </w:pPr>
-      <w:r>
-        <w:rPr>
-          <w:rFonts w:ascii="Arial" w:hAnsi="Arial" w:cs="Arial"/>
-          <w:b/>
-          <w:sz w:val="28"/>
-          <w:szCs w:val="28"/>
-        </w:rPr>
-        <w:t xml:space="preserve">WaitUntilObstacle() -- </w:t>
+      <w:proofErr w:type="spellStart"/>
+      <w:proofErr w:type="gramStart"/>
+      <w:r>
+        <w:rPr>
+          <w:rFonts w:ascii="Arial" w:hAnsi="Arial" w:cs="Arial"/>
+          <w:b/>
+          <w:sz w:val="28"/>
+          <w:szCs w:val="28"/>
+        </w:rPr>
+        <w:t>WaitUntilObstacle</w:t>
+      </w:r>
+      <w:proofErr w:type="spellEnd"/>
+      <w:r>
+        <w:rPr>
+          <w:rFonts w:ascii="Arial" w:hAnsi="Arial" w:cs="Arial"/>
+          <w:b/>
+          <w:sz w:val="28"/>
+          <w:szCs w:val="28"/>
+        </w:rPr>
+        <w:t>(</w:t>
+      </w:r>
+      <w:proofErr w:type="gramEnd"/>
+      <w:r>
+        <w:rPr>
+          <w:rFonts w:ascii="Arial" w:hAnsi="Arial" w:cs="Arial"/>
+          <w:b/>
+          <w:sz w:val="28"/>
+          <w:szCs w:val="28"/>
+        </w:rPr>
+        <w:t xml:space="preserve">) -- </w:t>
       </w:r>
       <w:r>
         <w:rPr>
@@ -624,14 +884,36 @@
           <w:szCs w:val="28"/>
         </w:rPr>
       </w:pPr>
-      <w:r>
-        <w:rPr>
-          <w:rFonts w:ascii="Arial" w:hAnsi="Arial" w:cs="Arial"/>
-          <w:b/>
-          <w:sz w:val="28"/>
-          <w:szCs w:val="28"/>
-        </w:rPr>
-        <w:t>TurnAround()</w:t>
+      <w:proofErr w:type="spellStart"/>
+      <w:proofErr w:type="gramStart"/>
+      <w:r>
+        <w:rPr>
+          <w:rFonts w:ascii="Arial" w:hAnsi="Arial" w:cs="Arial"/>
+          <w:b/>
+          <w:sz w:val="28"/>
+          <w:szCs w:val="28"/>
+        </w:rPr>
+        <w:t>TurnAround</w:t>
+      </w:r>
+      <w:proofErr w:type="spellEnd"/>
+      <w:r>
+        <w:rPr>
+          <w:rFonts w:ascii="Arial" w:hAnsi="Arial" w:cs="Arial"/>
+          <w:b/>
+          <w:sz w:val="28"/>
+          <w:szCs w:val="28"/>
+        </w:rPr>
+        <w:t>(</w:t>
+      </w:r>
+      <w:proofErr w:type="gramEnd"/>
+      <w:r>
+        <w:rPr>
+          <w:rFonts w:ascii="Arial" w:hAnsi="Arial" w:cs="Arial"/>
+          <w:b/>
+          <w:sz w:val="28"/>
+          <w:szCs w:val="28"/>
+        </w:rPr>
+        <w:t>)</w:t>
       </w:r>
       <w:r>
         <w:rPr>
@@ -664,14 +946,25 @@
           <w:szCs w:val="28"/>
         </w:rPr>
       </w:pPr>
-      <w:r>
-        <w:rPr>
-          <w:rFonts w:ascii="Arial" w:hAnsi="Arial" w:cs="Arial"/>
-          <w:b/>
-          <w:sz w:val="28"/>
-          <w:szCs w:val="28"/>
-        </w:rPr>
-        <w:t xml:space="preserve">CheckForObstacle() – </w:t>
+      <w:proofErr w:type="spellStart"/>
+      <w:r>
+        <w:rPr>
+          <w:rFonts w:ascii="Arial" w:hAnsi="Arial" w:cs="Arial"/>
+          <w:b/>
+          <w:sz w:val="28"/>
+          <w:szCs w:val="28"/>
+        </w:rPr>
+        <w:t>CheckForObstacle</w:t>
+      </w:r>
+      <w:proofErr w:type="spellEnd"/>
+      <w:r>
+        <w:rPr>
+          <w:rFonts w:ascii="Arial" w:hAnsi="Arial" w:cs="Arial"/>
+          <w:b/>
+          <w:sz w:val="28"/>
+          <w:szCs w:val="28"/>
+        </w:rPr>
+        <w:t xml:space="preserve">() – </w:t>
       </w:r>
       <w:r>
         <w:rPr>
@@ -683,22 +976,12 @@
       </w:r>
       <w:bookmarkStart w:id="0" w:name="_GoBack"/>
       <w:bookmarkEnd w:id="0"/>
-    </w:p>
-    <w:p>
-      <w:pPr>
-        <w:rPr>
-          <w:rFonts w:ascii="Arial" w:hAnsi="Arial" w:cs="Arial"/>
-          <w:sz w:val="28"/>
-          <w:szCs w:val="28"/>
-        </w:rPr>
-      </w:pPr>
-      <w:r>
-        <w:rPr>
-          <w:rFonts w:ascii="Arial" w:hAnsi="Arial" w:cs="Arial"/>
-          <w:sz w:val="28"/>
-          <w:szCs w:val="28"/>
-        </w:rPr>
-        <w:lastRenderedPageBreak/>
+      <w:r>
+        <w:rPr>
+          <w:rFonts w:ascii="Arial" w:hAnsi="Arial" w:cs="Arial"/>
+          <w:sz w:val="28"/>
+          <w:szCs w:val="28"/>
+        </w:rPr>
         <w:br/>
       </w:r>
     </w:p>

</xml_diff>